<commit_message>
Inclusao das questoes da N2
</commit_message>
<xml_diff>
--- a/QuestoesArquiteturaDeSoftware.docx
+++ b/QuestoesArquiteturaDeSoftware.docx
@@ -2,7 +2,869 @@
 <file path=word/document.xml><?xml version="1.0" encoding="utf-8"?>
 <w:document xmlns:wpc="http://schemas.microsoft.com/office/word/2010/wordprocessingCanvas" xmlns:cx="http://schemas.microsoft.com/office/drawing/2014/chartex" xmlns:cx1="http://schemas.microsoft.com/office/drawing/2015/9/8/chartex" xmlns:cx2="http://schemas.microsoft.com/office/drawing/2015/10/21/chartex" xmlns:cx3="http://schemas.microsoft.com/office/drawing/2016/5/9/chartex" xmlns:cx4="http://schemas.microsoft.com/office/drawing/2016/5/10/chartex" xmlns:cx5="http://schemas.microsoft.com/office/drawing/2016/5/11/chartex" xmlns:cx6="http://schemas.microsoft.com/office/drawing/2016/5/12/chartex" xmlns:cx7="http://schemas.microsoft.com/office/drawing/2016/5/13/chartex" xmlns:cx8="http://schemas.microsoft.com/office/drawing/2016/5/14/chartex" xmlns:mc="http://schemas.openxmlformats.org/markup-compatibility/2006" xmlns:aink="http://schemas.microsoft.com/office/drawing/2016/ink" xmlns:am3d="http://schemas.microsoft.com/office/drawing/2017/model3d" xmlns:o="urn:schemas-microsoft-com:office:office" xmlns:oel="http://schemas.microsoft.com/office/2019/extlst" xmlns:r="http://schemas.openxmlformats.org/officeDocument/2006/relationships" xmlns:m="http://schemas.openxmlformats.org/officeDocument/2006/math" xmlns:v="urn:schemas-microsoft-com:vml" xmlns:wp14="http://schemas.microsoft.com/office/word/2010/wordprocessingDrawing" xmlns:wp="http://schemas.openxmlformats.org/drawingml/2006/wordprocessingDrawing" xmlns:w10="urn:schemas-microsoft-com:office:word" xmlns:w="http://schemas.openxmlformats.org/wordprocessingml/2006/main" xmlns:w14="http://schemas.microsoft.com/office/word/2010/wordml" xmlns:w15="http://schemas.microsoft.com/office/word/2012/wordml" xmlns:w16cex="http://schemas.microsoft.com/office/word/2018/wordml/cex" xmlns:w16cid="http://schemas.microsoft.com/office/word/2016/wordml/cid" xmlns:w16="http://schemas.microsoft.com/office/word/2018/wordml" xmlns:w16du="http://schemas.microsoft.com/office/word/2023/wordml/word16du" xmlns:w16sdtdh="http://schemas.microsoft.com/office/word/2020/wordml/sdtdatahash" xmlns:w16se="http://schemas.microsoft.com/office/word/2015/wordml/symex" xmlns:wpg="http://schemas.microsoft.com/office/word/2010/wordprocessingGroup" xmlns:wpi="http://schemas.microsoft.com/office/word/2010/wordprocessingInk" xmlns:wne="http://schemas.microsoft.com/office/word/2006/wordml" xmlns:wps="http://schemas.microsoft.com/office/word/2010/wordprocessingShape" mc:Ignorable="w14 w15 w16se w16cid w16 w16cex w16sdtdh wp14">
   <w:body>
-    <w:p/>
+    <w:p>
+      <w:pPr>
+        <w:pStyle w:val="PargrafodaLista"/>
+        <w:numPr>
+          <w:ilvl w:val="0"/>
+          <w:numId w:val="1"/>
+        </w:numPr>
+      </w:pPr>
+      <w:r>
+        <w:rPr>
+          <w:rFonts w:ascii="Segoe UI" w:hAnsi="Segoe UI" w:cs="Segoe UI"/>
+          <w:color w:val="252424"/>
+          <w:sz w:val="21"/>
+          <w:szCs w:val="21"/>
+          <w:shd w:val="clear" w:color="auto" w:fill="FFFFFF"/>
+        </w:rPr>
+        <w:t xml:space="preserve">Quais </w:t>
+      </w:r>
+      <w:r>
+        <w:rPr>
+          <w:rFonts w:ascii="Segoe UI" w:hAnsi="Segoe UI" w:cs="Segoe UI"/>
+          <w:color w:val="252424"/>
+          <w:sz w:val="21"/>
+          <w:szCs w:val="21"/>
+          <w:shd w:val="clear" w:color="auto" w:fill="FFFFFF"/>
+        </w:rPr>
+        <w:t>benefícios</w:t>
+      </w:r>
+      <w:r>
+        <w:rPr>
+          <w:rFonts w:ascii="Segoe UI" w:hAnsi="Segoe UI" w:cs="Segoe UI"/>
+          <w:color w:val="252424"/>
+          <w:sz w:val="21"/>
+          <w:szCs w:val="21"/>
+          <w:shd w:val="clear" w:color="auto" w:fill="FFFFFF"/>
+        </w:rPr>
+        <w:t xml:space="preserve"> podem ser obtidos com NGINX?</w:t>
+      </w:r>
+      <w:r>
+        <w:rPr>
+          <w:rFonts w:ascii="Segoe UI" w:hAnsi="Segoe UI" w:cs="Segoe UI"/>
+          <w:color w:val="252424"/>
+          <w:sz w:val="21"/>
+          <w:szCs w:val="21"/>
+          <w:shd w:val="clear" w:color="auto" w:fill="FFFFFF"/>
+        </w:rPr>
+        <w:t xml:space="preserve"> Pesquise...</w:t>
+      </w:r>
+    </w:p>
+    <w:p>
+      <w:pPr>
+        <w:pStyle w:val="PargrafodaLista"/>
+        <w:rPr>
+          <w:rFonts w:ascii="Segoe UI" w:hAnsi="Segoe UI" w:cs="Segoe UI"/>
+          <w:color w:val="252424"/>
+          <w:sz w:val="21"/>
+          <w:szCs w:val="21"/>
+          <w:shd w:val="clear" w:color="auto" w:fill="FFFFFF"/>
+        </w:rPr>
+      </w:pPr>
+    </w:p>
+    <w:p>
+      <w:pPr>
+        <w:ind w:left="360" w:firstLine="348"/>
+        <w:rPr>
+          <w:rFonts w:ascii="Segoe UI" w:hAnsi="Segoe UI" w:cs="Segoe UI"/>
+          <w:color w:val="252424"/>
+          <w:sz w:val="21"/>
+          <w:szCs w:val="21"/>
+          <w:shd w:val="clear" w:color="auto" w:fill="FFFFFF"/>
+        </w:rPr>
+      </w:pPr>
+      <w:r>
+        <w:rPr>
+          <w:rFonts w:ascii="Segoe UI" w:hAnsi="Segoe UI" w:cs="Segoe UI"/>
+          <w:color w:val="252424"/>
+          <w:sz w:val="21"/>
+          <w:szCs w:val="21"/>
+          <w:shd w:val="clear" w:color="auto" w:fill="FFFFFF"/>
+        </w:rPr>
+        <w:t xml:space="preserve">R: </w:t>
+      </w:r>
+      <w:r>
+        <w:rPr>
+          <w:rFonts w:ascii="Segoe UI" w:hAnsi="Segoe UI" w:cs="Segoe UI"/>
+          <w:color w:val="252424"/>
+          <w:sz w:val="21"/>
+          <w:szCs w:val="21"/>
+          <w:shd w:val="clear" w:color="auto" w:fill="FFFFFF"/>
+        </w:rPr>
+        <w:t xml:space="preserve">O </w:t>
+      </w:r>
+      <w:proofErr w:type="spellStart"/>
+      <w:r>
+        <w:rPr>
+          <w:rFonts w:ascii="Segoe UI" w:hAnsi="Segoe UI" w:cs="Segoe UI"/>
+          <w:color w:val="252424"/>
+          <w:sz w:val="21"/>
+          <w:szCs w:val="21"/>
+          <w:shd w:val="clear" w:color="auto" w:fill="FFFFFF"/>
+        </w:rPr>
+        <w:t>Nginx</w:t>
+      </w:r>
+      <w:proofErr w:type="spellEnd"/>
+      <w:r>
+        <w:rPr>
+          <w:rFonts w:ascii="Segoe UI" w:hAnsi="Segoe UI" w:cs="Segoe UI"/>
+          <w:color w:val="252424"/>
+          <w:sz w:val="21"/>
+          <w:szCs w:val="21"/>
+          <w:shd w:val="clear" w:color="auto" w:fill="FFFFFF"/>
+        </w:rPr>
+        <w:t xml:space="preserve">, além de ser altamente escalável e eficiente, lida com grandes cargas de tráfego, o que melhora o desempenho durante o desenvolvimento de servidores web. </w:t>
+      </w:r>
+    </w:p>
+    <w:p>
+      <w:pPr>
+        <w:ind w:left="360" w:firstLine="348"/>
+        <w:rPr>
+          <w:rFonts w:ascii="Segoe UI" w:hAnsi="Segoe UI" w:cs="Segoe UI"/>
+          <w:color w:val="252424"/>
+          <w:sz w:val="21"/>
+          <w:szCs w:val="21"/>
+          <w:shd w:val="clear" w:color="auto" w:fill="FFFFFF"/>
+        </w:rPr>
+      </w:pPr>
+      <w:r>
+        <w:rPr>
+          <w:rFonts w:ascii="Segoe UI" w:hAnsi="Segoe UI" w:cs="Segoe UI"/>
+          <w:color w:val="252424"/>
+          <w:sz w:val="21"/>
+          <w:szCs w:val="21"/>
+          <w:shd w:val="clear" w:color="auto" w:fill="FFFFFF"/>
+        </w:rPr>
+        <w:t xml:space="preserve">Além disso, ele pode ser usado como um proxy reverso, permitindo a distribuição </w:t>
+      </w:r>
+      <w:r>
+        <w:rPr>
+          <w:rFonts w:ascii="Segoe UI" w:hAnsi="Segoe UI" w:cs="Segoe UI"/>
+          <w:color w:val="252424"/>
+          <w:sz w:val="21"/>
+          <w:szCs w:val="21"/>
+          <w:shd w:val="clear" w:color="auto" w:fill="FFFFFF"/>
+        </w:rPr>
+        <w:t xml:space="preserve">do tráfego entre várias instâncias de um aplicativo ou servidores </w:t>
+      </w:r>
+      <w:r>
+        <w:rPr>
+          <w:rFonts w:ascii="Segoe UI" w:hAnsi="Segoe UI" w:cs="Segoe UI"/>
+          <w:color w:val="252424"/>
+          <w:sz w:val="21"/>
+          <w:szCs w:val="21"/>
+          <w:shd w:val="clear" w:color="auto" w:fill="FFFFFF"/>
+        </w:rPr>
+        <w:t>B</w:t>
+      </w:r>
+      <w:r>
+        <w:rPr>
+          <w:rFonts w:ascii="Segoe UI" w:hAnsi="Segoe UI" w:cs="Segoe UI"/>
+          <w:color w:val="252424"/>
+          <w:sz w:val="21"/>
+          <w:szCs w:val="21"/>
+          <w:shd w:val="clear" w:color="auto" w:fill="FFFFFF"/>
+        </w:rPr>
+        <w:t>ack</w:t>
+      </w:r>
+      <w:r>
+        <w:rPr>
+          <w:rFonts w:ascii="Segoe UI" w:hAnsi="Segoe UI" w:cs="Segoe UI"/>
+          <w:color w:val="252424"/>
+          <w:sz w:val="21"/>
+          <w:szCs w:val="21"/>
+          <w:shd w:val="clear" w:color="auto" w:fill="FFFFFF"/>
+        </w:rPr>
+        <w:t xml:space="preserve"> E</w:t>
+      </w:r>
+      <w:r>
+        <w:rPr>
+          <w:rFonts w:ascii="Segoe UI" w:hAnsi="Segoe UI" w:cs="Segoe UI"/>
+          <w:color w:val="252424"/>
+          <w:sz w:val="21"/>
+          <w:szCs w:val="21"/>
+          <w:shd w:val="clear" w:color="auto" w:fill="FFFFFF"/>
+        </w:rPr>
+        <w:t xml:space="preserve">nd. </w:t>
+      </w:r>
+    </w:p>
+    <w:p>
+      <w:pPr>
+        <w:ind w:left="360" w:firstLine="348"/>
+        <w:rPr>
+          <w:rFonts w:ascii="Segoe UI" w:hAnsi="Segoe UI" w:cs="Segoe UI"/>
+          <w:color w:val="252424"/>
+          <w:sz w:val="21"/>
+          <w:szCs w:val="21"/>
+          <w:shd w:val="clear" w:color="auto" w:fill="FFFFFF"/>
+        </w:rPr>
+      </w:pPr>
+      <w:r>
+        <w:rPr>
+          <w:rFonts w:ascii="Segoe UI" w:hAnsi="Segoe UI" w:cs="Segoe UI"/>
+          <w:color w:val="252424"/>
+          <w:sz w:val="21"/>
+          <w:szCs w:val="21"/>
+          <w:shd w:val="clear" w:color="auto" w:fill="FFFFFF"/>
+        </w:rPr>
+        <w:t>Ele também tem recursos de segurança</w:t>
+      </w:r>
+      <w:r>
+        <w:rPr>
+          <w:rFonts w:ascii="Segoe UI" w:hAnsi="Segoe UI" w:cs="Segoe UI"/>
+          <w:color w:val="252424"/>
+          <w:sz w:val="21"/>
+          <w:szCs w:val="21"/>
+          <w:shd w:val="clear" w:color="auto" w:fill="FFFFFF"/>
+        </w:rPr>
+        <w:t xml:space="preserve"> robustos para proteger seus aplicativos e sites, como o suporte de </w:t>
+      </w:r>
+      <w:r>
+        <w:rPr>
+          <w:rFonts w:ascii="Segoe UI" w:hAnsi="Segoe UI" w:cs="Segoe UI"/>
+          <w:color w:val="252424"/>
+          <w:sz w:val="21"/>
+          <w:szCs w:val="21"/>
+          <w:shd w:val="clear" w:color="auto" w:fill="FFFFFF"/>
+        </w:rPr>
+        <w:t>criptografia SSL/TLS</w:t>
+      </w:r>
+      <w:r>
+        <w:rPr>
+          <w:rFonts w:ascii="Segoe UI" w:hAnsi="Segoe UI" w:cs="Segoe UI"/>
+          <w:color w:val="252424"/>
+          <w:sz w:val="21"/>
+          <w:szCs w:val="21"/>
+          <w:shd w:val="clear" w:color="auto" w:fill="FFFFFF"/>
+        </w:rPr>
+        <w:t xml:space="preserve"> e </w:t>
+      </w:r>
+      <w:r>
+        <w:rPr>
+          <w:rFonts w:ascii="Segoe UI" w:hAnsi="Segoe UI" w:cs="Segoe UI"/>
+          <w:color w:val="252424"/>
+          <w:sz w:val="21"/>
+          <w:szCs w:val="21"/>
+          <w:shd w:val="clear" w:color="auto" w:fill="FFFFFF"/>
+        </w:rPr>
+        <w:t>filtragem e bloqueio de solicitações maliciosas</w:t>
+      </w:r>
+      <w:r>
+        <w:rPr>
+          <w:rFonts w:ascii="Segoe UI" w:hAnsi="Segoe UI" w:cs="Segoe UI"/>
+          <w:color w:val="252424"/>
+          <w:sz w:val="21"/>
+          <w:szCs w:val="21"/>
+          <w:shd w:val="clear" w:color="auto" w:fill="FFFFFF"/>
+        </w:rPr>
+        <w:t>.</w:t>
+      </w:r>
+    </w:p>
+    <w:p>
+      <w:pPr>
+        <w:pStyle w:val="PargrafodaLista"/>
+      </w:pPr>
+    </w:p>
+    <w:p>
+      <w:pPr>
+        <w:pStyle w:val="PargrafodaLista"/>
+        <w:numPr>
+          <w:ilvl w:val="0"/>
+          <w:numId w:val="1"/>
+        </w:numPr>
+      </w:pPr>
+      <w:r>
+        <w:rPr>
+          <w:rFonts w:ascii="Segoe UI" w:hAnsi="Segoe UI" w:cs="Segoe UI"/>
+          <w:color w:val="252424"/>
+          <w:sz w:val="21"/>
+          <w:szCs w:val="21"/>
+          <w:shd w:val="clear" w:color="auto" w:fill="FFFFFF"/>
+        </w:rPr>
+        <w:t>O que acontece se tentar subir dois servidores diferentes na mesma porta da mesma máquina?</w:t>
+      </w:r>
+    </w:p>
+    <w:p>
+      <w:pPr>
+        <w:pStyle w:val="PargrafodaLista"/>
+        <w:rPr>
+          <w:rFonts w:ascii="Segoe UI" w:hAnsi="Segoe UI" w:cs="Segoe UI"/>
+          <w:color w:val="252424"/>
+          <w:sz w:val="21"/>
+          <w:szCs w:val="21"/>
+          <w:shd w:val="clear" w:color="auto" w:fill="FFFFFF"/>
+        </w:rPr>
+      </w:pPr>
+    </w:p>
+    <w:p>
+      <w:pPr>
+        <w:ind w:left="360" w:firstLine="348"/>
+        <w:rPr>
+          <w:rFonts w:ascii="Segoe UI" w:hAnsi="Segoe UI" w:cs="Segoe UI"/>
+          <w:color w:val="252424"/>
+          <w:sz w:val="21"/>
+          <w:szCs w:val="21"/>
+          <w:u w:val="single"/>
+          <w:shd w:val="clear" w:color="auto" w:fill="FFFFFF"/>
+        </w:rPr>
+      </w:pPr>
+      <w:r>
+        <w:rPr>
+          <w:rFonts w:ascii="Segoe UI" w:hAnsi="Segoe UI" w:cs="Segoe UI"/>
+          <w:color w:val="252424"/>
+          <w:sz w:val="21"/>
+          <w:szCs w:val="21"/>
+          <w:shd w:val="clear" w:color="auto" w:fill="FFFFFF"/>
+        </w:rPr>
+        <w:t xml:space="preserve">R: </w:t>
+      </w:r>
+      <w:r>
+        <w:rPr>
+          <w:rFonts w:ascii="Segoe UI" w:hAnsi="Segoe UI" w:cs="Segoe UI"/>
+          <w:color w:val="252424"/>
+          <w:sz w:val="21"/>
+          <w:szCs w:val="21"/>
+          <w:shd w:val="clear" w:color="auto" w:fill="FFFFFF"/>
+        </w:rPr>
+        <w:t>Geralmente não, porque s</w:t>
+      </w:r>
+      <w:r>
+        <w:rPr>
+          <w:rFonts w:ascii="Segoe UI" w:hAnsi="Segoe UI" w:cs="Segoe UI"/>
+          <w:color w:val="252424"/>
+          <w:sz w:val="21"/>
+          <w:szCs w:val="21"/>
+          <w:shd w:val="clear" w:color="auto" w:fill="FFFFFF"/>
+        </w:rPr>
+        <w:t>ubi</w:t>
+      </w:r>
+      <w:r>
+        <w:rPr>
+          <w:rFonts w:ascii="Segoe UI" w:hAnsi="Segoe UI" w:cs="Segoe UI"/>
+          <w:color w:val="252424"/>
+          <w:sz w:val="21"/>
+          <w:szCs w:val="21"/>
+          <w:shd w:val="clear" w:color="auto" w:fill="FFFFFF"/>
+        </w:rPr>
+        <w:t>ndo</w:t>
+      </w:r>
+      <w:r>
+        <w:rPr>
+          <w:rFonts w:ascii="Segoe UI" w:hAnsi="Segoe UI" w:cs="Segoe UI"/>
+          <w:color w:val="252424"/>
+          <w:sz w:val="21"/>
+          <w:szCs w:val="21"/>
+          <w:shd w:val="clear" w:color="auto" w:fill="FFFFFF"/>
+        </w:rPr>
+        <w:t xml:space="preserve"> dois servidores diferentes na mesma porta da mesma </w:t>
+      </w:r>
+      <w:proofErr w:type="spellStart"/>
+      <w:proofErr w:type="gramStart"/>
+      <w:r>
+        <w:rPr>
+          <w:rFonts w:ascii="Segoe UI" w:hAnsi="Segoe UI" w:cs="Segoe UI"/>
+          <w:color w:val="252424"/>
+          <w:sz w:val="21"/>
+          <w:szCs w:val="21"/>
+          <w:shd w:val="clear" w:color="auto" w:fill="FFFFFF"/>
+        </w:rPr>
+        <w:t>m</w:t>
+      </w:r>
+      <w:r>
+        <w:rPr>
+          <w:rFonts w:ascii="Segoe UI" w:hAnsi="Segoe UI" w:cs="Segoe UI"/>
+          <w:color w:val="252424"/>
+          <w:sz w:val="21"/>
+          <w:szCs w:val="21"/>
+          <w:shd w:val="clear" w:color="auto" w:fill="FFFFFF"/>
+        </w:rPr>
+        <w:t>a</w:t>
+      </w:r>
+      <w:r>
+        <w:rPr>
+          <w:rFonts w:ascii="Segoe UI" w:hAnsi="Segoe UI" w:cs="Segoe UI"/>
+          <w:color w:val="252424"/>
+          <w:sz w:val="21"/>
+          <w:szCs w:val="21"/>
+          <w:shd w:val="clear" w:color="auto" w:fill="FFFFFF"/>
+        </w:rPr>
+        <w:t>quina</w:t>
+      </w:r>
+      <w:proofErr w:type="spellEnd"/>
+      <w:proofErr w:type="gramEnd"/>
+      <w:r>
+        <w:rPr>
+          <w:rFonts w:ascii="Segoe UI" w:hAnsi="Segoe UI" w:cs="Segoe UI"/>
+          <w:color w:val="252424"/>
+          <w:sz w:val="21"/>
+          <w:szCs w:val="21"/>
+          <w:shd w:val="clear" w:color="auto" w:fill="FFFFFF"/>
+        </w:rPr>
+        <w:t xml:space="preserve"> causará</w:t>
+      </w:r>
+      <w:r>
+        <w:rPr>
+          <w:rFonts w:ascii="Segoe UI" w:hAnsi="Segoe UI" w:cs="Segoe UI"/>
+          <w:color w:val="252424"/>
+          <w:sz w:val="21"/>
+          <w:szCs w:val="21"/>
+          <w:shd w:val="clear" w:color="auto" w:fill="FFFFFF"/>
+        </w:rPr>
+        <w:t xml:space="preserve"> um conflito de porta e </w:t>
+      </w:r>
+      <w:r>
+        <w:rPr>
+          <w:rFonts w:ascii="Segoe UI" w:hAnsi="Segoe UI" w:cs="Segoe UI"/>
+          <w:color w:val="252424"/>
+          <w:sz w:val="21"/>
+          <w:szCs w:val="21"/>
+          <w:u w:val="single"/>
+          <w:shd w:val="clear" w:color="auto" w:fill="FFFFFF"/>
+        </w:rPr>
+        <w:t>geralmente</w:t>
+      </w:r>
+      <w:r>
+        <w:rPr>
+          <w:rFonts w:ascii="Segoe UI" w:hAnsi="Segoe UI" w:cs="Segoe UI"/>
+          <w:color w:val="252424"/>
+          <w:sz w:val="21"/>
+          <w:szCs w:val="21"/>
+          <w:shd w:val="clear" w:color="auto" w:fill="FFFFFF"/>
+        </w:rPr>
+        <w:t xml:space="preserve"> apenas um dos servidores será capaz de ocupar essa porta e ficar em execução corretamente.</w:t>
+      </w:r>
+    </w:p>
+    <w:p>
+      <w:pPr>
+        <w:pStyle w:val="PargrafodaLista"/>
+      </w:pPr>
+    </w:p>
+    <w:p>
+      <w:pPr>
+        <w:pStyle w:val="PargrafodaLista"/>
+        <w:numPr>
+          <w:ilvl w:val="0"/>
+          <w:numId w:val="1"/>
+        </w:numPr>
+      </w:pPr>
+      <w:r>
+        <w:rPr>
+          <w:rFonts w:ascii="Segoe UI" w:hAnsi="Segoe UI" w:cs="Segoe UI"/>
+          <w:color w:val="252424"/>
+          <w:sz w:val="21"/>
+          <w:szCs w:val="21"/>
+          <w:shd w:val="clear" w:color="auto" w:fill="FFFFFF"/>
+        </w:rPr>
+        <w:t>Quando pode ocorrer um erro de </w:t>
+      </w:r>
+      <w:r>
+        <w:rPr>
+          <w:rFonts w:ascii="Segoe UI" w:hAnsi="Segoe UI" w:cs="Segoe UI"/>
+          <w:color w:val="374151"/>
+          <w:shd w:val="clear" w:color="auto" w:fill="F7F7F8"/>
+        </w:rPr>
+        <w:t>Cross-Domain (CORS - Cross-</w:t>
+      </w:r>
+      <w:proofErr w:type="spellStart"/>
+      <w:r>
+        <w:rPr>
+          <w:rFonts w:ascii="Segoe UI" w:hAnsi="Segoe UI" w:cs="Segoe UI"/>
+          <w:color w:val="374151"/>
+          <w:shd w:val="clear" w:color="auto" w:fill="F7F7F8"/>
+        </w:rPr>
+        <w:t>Origin</w:t>
+      </w:r>
+      <w:proofErr w:type="spellEnd"/>
+      <w:r>
+        <w:rPr>
+          <w:rFonts w:ascii="Segoe UI" w:hAnsi="Segoe UI" w:cs="Segoe UI"/>
+          <w:color w:val="374151"/>
+          <w:shd w:val="clear" w:color="auto" w:fill="F7F7F8"/>
+        </w:rPr>
+        <w:t xml:space="preserve"> </w:t>
+      </w:r>
+      <w:proofErr w:type="spellStart"/>
+      <w:r>
+        <w:rPr>
+          <w:rFonts w:ascii="Segoe UI" w:hAnsi="Segoe UI" w:cs="Segoe UI"/>
+          <w:color w:val="374151"/>
+          <w:shd w:val="clear" w:color="auto" w:fill="F7F7F8"/>
+        </w:rPr>
+        <w:t>Resource</w:t>
+      </w:r>
+      <w:proofErr w:type="spellEnd"/>
+      <w:r>
+        <w:rPr>
+          <w:rFonts w:ascii="Segoe UI" w:hAnsi="Segoe UI" w:cs="Segoe UI"/>
+          <w:color w:val="374151"/>
+          <w:shd w:val="clear" w:color="auto" w:fill="F7F7F8"/>
+        </w:rPr>
+        <w:t xml:space="preserve"> </w:t>
+      </w:r>
+      <w:proofErr w:type="spellStart"/>
+      <w:r>
+        <w:rPr>
+          <w:rFonts w:ascii="Segoe UI" w:hAnsi="Segoe UI" w:cs="Segoe UI"/>
+          <w:color w:val="374151"/>
+          <w:shd w:val="clear" w:color="auto" w:fill="F7F7F8"/>
+        </w:rPr>
+        <w:t>Sharing</w:t>
+      </w:r>
+      <w:proofErr w:type="spellEnd"/>
+      <w:r>
+        <w:rPr>
+          <w:rFonts w:ascii="Segoe UI" w:hAnsi="Segoe UI" w:cs="Segoe UI"/>
+          <w:color w:val="374151"/>
+          <w:shd w:val="clear" w:color="auto" w:fill="F7F7F8"/>
+        </w:rPr>
+        <w:t>) e como você pode resolver isso?</w:t>
+      </w:r>
+    </w:p>
+    <w:p>
+      <w:pPr>
+        <w:pStyle w:val="PargrafodaLista"/>
+        <w:rPr>
+          <w:rFonts w:ascii="Segoe UI" w:hAnsi="Segoe UI" w:cs="Segoe UI"/>
+          <w:color w:val="252424"/>
+          <w:sz w:val="21"/>
+          <w:szCs w:val="21"/>
+          <w:shd w:val="clear" w:color="auto" w:fill="FFFFFF"/>
+        </w:rPr>
+      </w:pPr>
+    </w:p>
+    <w:p>
+      <w:pPr>
+        <w:ind w:left="360" w:firstLine="348"/>
+        <w:rPr>
+          <w:rFonts w:ascii="Segoe UI" w:hAnsi="Segoe UI" w:cs="Segoe UI"/>
+          <w:color w:val="252424"/>
+          <w:sz w:val="21"/>
+          <w:szCs w:val="21"/>
+          <w:shd w:val="clear" w:color="auto" w:fill="FFFFFF"/>
+        </w:rPr>
+      </w:pPr>
+      <w:r>
+        <w:rPr>
+          <w:rFonts w:ascii="Segoe UI" w:hAnsi="Segoe UI" w:cs="Segoe UI"/>
+          <w:color w:val="252424"/>
+          <w:sz w:val="21"/>
+          <w:szCs w:val="21"/>
+          <w:shd w:val="clear" w:color="auto" w:fill="FFFFFF"/>
+        </w:rPr>
+        <w:t xml:space="preserve">R: Um erro de Cross-Domain pode ocorrer quando uma página WEB ou um aplicativo </w:t>
+      </w:r>
+      <w:proofErr w:type="spellStart"/>
+      <w:r>
+        <w:rPr>
+          <w:rFonts w:ascii="Segoe UI" w:hAnsi="Segoe UI" w:cs="Segoe UI"/>
+          <w:color w:val="252424"/>
+          <w:sz w:val="21"/>
+          <w:szCs w:val="21"/>
+          <w:shd w:val="clear" w:color="auto" w:fill="FFFFFF"/>
+        </w:rPr>
+        <w:t>JavaScript</w:t>
+      </w:r>
+      <w:proofErr w:type="spellEnd"/>
+      <w:r>
+        <w:rPr>
+          <w:rFonts w:ascii="Segoe UI" w:hAnsi="Segoe UI" w:cs="Segoe UI"/>
+          <w:color w:val="252424"/>
+          <w:sz w:val="21"/>
+          <w:szCs w:val="21"/>
+          <w:shd w:val="clear" w:color="auto" w:fill="FFFFFF"/>
+        </w:rPr>
+        <w:t xml:space="preserve"> faz uma solicitação a um servidor em um domínio diferente do domínio de origem da </w:t>
+      </w:r>
+      <w:proofErr w:type="spellStart"/>
+      <w:proofErr w:type="gramStart"/>
+      <w:r>
+        <w:rPr>
+          <w:rFonts w:ascii="Segoe UI" w:hAnsi="Segoe UI" w:cs="Segoe UI"/>
+          <w:color w:val="252424"/>
+          <w:sz w:val="21"/>
+          <w:szCs w:val="21"/>
+          <w:shd w:val="clear" w:color="auto" w:fill="FFFFFF"/>
+        </w:rPr>
+        <w:t>pagina</w:t>
+      </w:r>
+      <w:proofErr w:type="spellEnd"/>
+      <w:proofErr w:type="gramEnd"/>
+      <w:r>
+        <w:rPr>
+          <w:rFonts w:ascii="Segoe UI" w:hAnsi="Segoe UI" w:cs="Segoe UI"/>
+          <w:color w:val="252424"/>
+          <w:sz w:val="21"/>
+          <w:szCs w:val="21"/>
+          <w:shd w:val="clear" w:color="auto" w:fill="FFFFFF"/>
+        </w:rPr>
+        <w:t xml:space="preserve">. </w:t>
+      </w:r>
+    </w:p>
+    <w:p>
+      <w:pPr>
+        <w:ind w:left="360" w:firstLine="348"/>
+      </w:pPr>
+      <w:r>
+        <w:rPr>
+          <w:rFonts w:ascii="Segoe UI" w:hAnsi="Segoe UI" w:cs="Segoe UI"/>
+          <w:color w:val="252424"/>
+          <w:sz w:val="21"/>
+          <w:szCs w:val="21"/>
+          <w:shd w:val="clear" w:color="auto" w:fill="FFFFFF"/>
+        </w:rPr>
+        <w:t xml:space="preserve">Para resolver </w:t>
+      </w:r>
+      <w:r>
+        <w:rPr>
+          <w:rFonts w:ascii="Segoe UI" w:hAnsi="Segoe UI" w:cs="Segoe UI"/>
+          <w:color w:val="252424"/>
+          <w:sz w:val="21"/>
+          <w:szCs w:val="21"/>
+          <w:shd w:val="clear" w:color="auto" w:fill="FFFFFF"/>
+        </w:rPr>
+        <w:t>esse</w:t>
+      </w:r>
+      <w:r>
+        <w:rPr>
+          <w:rFonts w:ascii="Segoe UI" w:hAnsi="Segoe UI" w:cs="Segoe UI"/>
+          <w:color w:val="252424"/>
+          <w:sz w:val="21"/>
+          <w:szCs w:val="21"/>
+          <w:shd w:val="clear" w:color="auto" w:fill="FFFFFF"/>
+        </w:rPr>
+        <w:t xml:space="preserve"> </w:t>
+      </w:r>
+      <w:r>
+        <w:rPr>
+          <w:rFonts w:ascii="Segoe UI" w:hAnsi="Segoe UI" w:cs="Segoe UI"/>
+          <w:color w:val="252424"/>
+          <w:sz w:val="21"/>
+          <w:szCs w:val="21"/>
+          <w:shd w:val="clear" w:color="auto" w:fill="FFFFFF"/>
+        </w:rPr>
+        <w:t>erro, é preciso</w:t>
+      </w:r>
+      <w:r>
+        <w:rPr>
+          <w:rFonts w:ascii="Segoe UI" w:hAnsi="Segoe UI" w:cs="Segoe UI"/>
+          <w:color w:val="252424"/>
+          <w:sz w:val="21"/>
+          <w:szCs w:val="21"/>
+          <w:shd w:val="clear" w:color="auto" w:fill="FFFFFF"/>
+        </w:rPr>
+        <w:t xml:space="preserve"> configurar o servidor para enviar os cabeçalhos CORS</w:t>
+      </w:r>
+      <w:r>
+        <w:rPr>
+          <w:rFonts w:ascii="Segoe UI" w:hAnsi="Segoe UI" w:cs="Segoe UI"/>
+          <w:color w:val="252424"/>
+          <w:sz w:val="21"/>
+          <w:szCs w:val="21"/>
+          <w:shd w:val="clear" w:color="auto" w:fill="FFFFFF"/>
+        </w:rPr>
+        <w:t xml:space="preserve"> </w:t>
+      </w:r>
+      <w:r>
+        <w:rPr>
+          <w:rFonts w:ascii="Segoe UI" w:hAnsi="Segoe UI" w:cs="Segoe UI"/>
+          <w:color w:val="374151"/>
+          <w:shd w:val="clear" w:color="auto" w:fill="F7F7F8"/>
+        </w:rPr>
+        <w:t>(</w:t>
+      </w:r>
+      <w:r>
+        <w:rPr>
+          <w:rFonts w:ascii="Segoe UI" w:hAnsi="Segoe UI" w:cs="Segoe UI"/>
+          <w:color w:val="374151"/>
+          <w:shd w:val="clear" w:color="auto" w:fill="F7F7F8"/>
+        </w:rPr>
+        <w:t>Cross-</w:t>
+      </w:r>
+      <w:proofErr w:type="spellStart"/>
+      <w:r>
+        <w:rPr>
+          <w:rFonts w:ascii="Segoe UI" w:hAnsi="Segoe UI" w:cs="Segoe UI"/>
+          <w:color w:val="374151"/>
+          <w:shd w:val="clear" w:color="auto" w:fill="F7F7F8"/>
+        </w:rPr>
+        <w:t>Origin</w:t>
+      </w:r>
+      <w:proofErr w:type="spellEnd"/>
+      <w:r>
+        <w:rPr>
+          <w:rFonts w:ascii="Segoe UI" w:hAnsi="Segoe UI" w:cs="Segoe UI"/>
+          <w:color w:val="374151"/>
+          <w:shd w:val="clear" w:color="auto" w:fill="F7F7F8"/>
+        </w:rPr>
+        <w:t xml:space="preserve"> </w:t>
+      </w:r>
+      <w:proofErr w:type="spellStart"/>
+      <w:r>
+        <w:rPr>
+          <w:rFonts w:ascii="Segoe UI" w:hAnsi="Segoe UI" w:cs="Segoe UI"/>
+          <w:color w:val="374151"/>
+          <w:shd w:val="clear" w:color="auto" w:fill="F7F7F8"/>
+        </w:rPr>
+        <w:t>Resource</w:t>
+      </w:r>
+      <w:proofErr w:type="spellEnd"/>
+      <w:r>
+        <w:rPr>
+          <w:rFonts w:ascii="Segoe UI" w:hAnsi="Segoe UI" w:cs="Segoe UI"/>
+          <w:color w:val="374151"/>
+          <w:shd w:val="clear" w:color="auto" w:fill="F7F7F8"/>
+        </w:rPr>
+        <w:t xml:space="preserve"> </w:t>
+      </w:r>
+      <w:proofErr w:type="spellStart"/>
+      <w:r>
+        <w:rPr>
+          <w:rFonts w:ascii="Segoe UI" w:hAnsi="Segoe UI" w:cs="Segoe UI"/>
+          <w:color w:val="374151"/>
+          <w:shd w:val="clear" w:color="auto" w:fill="F7F7F8"/>
+        </w:rPr>
+        <w:t>Sharing</w:t>
+      </w:r>
+      <w:proofErr w:type="spellEnd"/>
+      <w:r>
+        <w:rPr>
+          <w:rFonts w:ascii="Segoe UI" w:hAnsi="Segoe UI" w:cs="Segoe UI"/>
+          <w:color w:val="252424"/>
+          <w:sz w:val="21"/>
+          <w:szCs w:val="21"/>
+          <w:shd w:val="clear" w:color="auto" w:fill="FFFFFF"/>
+        </w:rPr>
+        <w:t xml:space="preserve">) </w:t>
+      </w:r>
+      <w:r>
+        <w:rPr>
+          <w:rFonts w:ascii="Segoe UI" w:hAnsi="Segoe UI" w:cs="Segoe UI"/>
+          <w:color w:val="252424"/>
+          <w:sz w:val="21"/>
+          <w:szCs w:val="21"/>
+          <w:shd w:val="clear" w:color="auto" w:fill="FFFFFF"/>
+        </w:rPr>
+        <w:t>apropriados em suas respostas.</w:t>
+      </w:r>
+      <w:r>
+        <w:rPr>
+          <w:rFonts w:ascii="Segoe UI" w:hAnsi="Segoe UI" w:cs="Segoe UI"/>
+          <w:color w:val="252424"/>
+          <w:sz w:val="21"/>
+          <w:szCs w:val="21"/>
+          <w:shd w:val="clear" w:color="auto" w:fill="FFFFFF"/>
+        </w:rPr>
+        <w:t xml:space="preserve"> Também </w:t>
+      </w:r>
+      <w:r>
+        <w:rPr>
+          <w:rFonts w:ascii="Segoe UI" w:hAnsi="Segoe UI" w:cs="Segoe UI"/>
+          <w:color w:val="252424"/>
+          <w:sz w:val="21"/>
+          <w:szCs w:val="21"/>
+          <w:shd w:val="clear" w:color="auto" w:fill="FFFFFF"/>
+        </w:rPr>
+        <w:t xml:space="preserve">é importante verificar </w:t>
+      </w:r>
+      <w:r>
+        <w:rPr>
+          <w:rFonts w:ascii="Segoe UI" w:hAnsi="Segoe UI" w:cs="Segoe UI"/>
+          <w:color w:val="252424"/>
+          <w:sz w:val="21"/>
+          <w:szCs w:val="21"/>
+          <w:shd w:val="clear" w:color="auto" w:fill="FFFFFF"/>
+        </w:rPr>
+        <w:t>a</w:t>
+      </w:r>
+      <w:r>
+        <w:rPr>
+          <w:rFonts w:ascii="Segoe UI" w:hAnsi="Segoe UI" w:cs="Segoe UI"/>
+          <w:color w:val="252424"/>
+          <w:sz w:val="21"/>
+          <w:szCs w:val="21"/>
+          <w:shd w:val="clear" w:color="auto" w:fill="FFFFFF"/>
+        </w:rPr>
+        <w:t xml:space="preserve"> requisição</w:t>
+      </w:r>
+      <w:r>
+        <w:rPr>
+          <w:rFonts w:ascii="Segoe UI" w:hAnsi="Segoe UI" w:cs="Segoe UI"/>
+          <w:color w:val="252424"/>
+          <w:sz w:val="21"/>
+          <w:szCs w:val="21"/>
+          <w:shd w:val="clear" w:color="auto" w:fill="FFFFFF"/>
+        </w:rPr>
+        <w:t xml:space="preserve"> que</w:t>
+      </w:r>
+      <w:r>
+        <w:rPr>
+          <w:rFonts w:ascii="Segoe UI" w:hAnsi="Segoe UI" w:cs="Segoe UI"/>
+          <w:color w:val="252424"/>
+          <w:sz w:val="21"/>
+          <w:szCs w:val="21"/>
+          <w:shd w:val="clear" w:color="auto" w:fill="FFFFFF"/>
+        </w:rPr>
+        <w:t xml:space="preserve"> est</w:t>
+      </w:r>
+      <w:r>
+        <w:rPr>
+          <w:rFonts w:ascii="Segoe UI" w:hAnsi="Segoe UI" w:cs="Segoe UI"/>
+          <w:color w:val="252424"/>
+          <w:sz w:val="21"/>
+          <w:szCs w:val="21"/>
+          <w:shd w:val="clear" w:color="auto" w:fill="FFFFFF"/>
+        </w:rPr>
+        <w:t>á</w:t>
+      </w:r>
+      <w:r>
+        <w:rPr>
+          <w:rFonts w:ascii="Segoe UI" w:hAnsi="Segoe UI" w:cs="Segoe UI"/>
+          <w:color w:val="252424"/>
+          <w:sz w:val="21"/>
+          <w:szCs w:val="21"/>
+          <w:shd w:val="clear" w:color="auto" w:fill="FFFFFF"/>
+        </w:rPr>
+        <w:t xml:space="preserve"> causando esse problema diretamente no console do navegador</w:t>
+      </w:r>
+      <w:r>
+        <w:rPr>
+          <w:rFonts w:ascii="Segoe UI" w:hAnsi="Segoe UI" w:cs="Segoe UI"/>
+          <w:color w:val="252424"/>
+          <w:sz w:val="21"/>
+          <w:szCs w:val="21"/>
+          <w:shd w:val="clear" w:color="auto" w:fill="FFFFFF"/>
+        </w:rPr>
+        <w:t xml:space="preserve">. Na maioria dos casos isso é causado pela ausência de </w:t>
+      </w:r>
+      <w:proofErr w:type="spellStart"/>
+      <w:r>
+        <w:rPr>
+          <w:rFonts w:ascii="Segoe UI" w:hAnsi="Segoe UI" w:cs="Segoe UI"/>
+          <w:color w:val="252424"/>
+          <w:sz w:val="21"/>
+          <w:szCs w:val="21"/>
+          <w:shd w:val="clear" w:color="auto" w:fill="FFFFFF"/>
+        </w:rPr>
+        <w:t>headers</w:t>
+      </w:r>
+      <w:proofErr w:type="spellEnd"/>
+      <w:r>
+        <w:rPr>
+          <w:rFonts w:ascii="Segoe UI" w:hAnsi="Segoe UI" w:cs="Segoe UI"/>
+          <w:color w:val="252424"/>
+          <w:sz w:val="21"/>
+          <w:szCs w:val="21"/>
+          <w:shd w:val="clear" w:color="auto" w:fill="FFFFFF"/>
+        </w:rPr>
+        <w:t xml:space="preserve"> do servidor.</w:t>
+      </w:r>
+    </w:p>
+    <w:p>
+      <w:pPr>
+        <w:pStyle w:val="PargrafodaLista"/>
+      </w:pPr>
+    </w:p>
     <w:sectPr>
       <w:pgSz w:w="11906" w:h="16838"/>
       <w:pgMar w:top="1417" w:right="1701" w:bottom="1417" w:left="1701" w:header="708" w:footer="708" w:gutter="0"/>
@@ -11,6 +873,105 @@
     </w:sectPr>
   </w:body>
 </w:document>
+</file>
+
+<file path=word/numbering.xml><?xml version="1.0" encoding="utf-8"?>
+<w:numbering xmlns:wpc="http://schemas.microsoft.com/office/word/2010/wordprocessingCanvas" xmlns:cx="http://schemas.microsoft.com/office/drawing/2014/chartex" xmlns:cx1="http://schemas.microsoft.com/office/drawing/2015/9/8/chartex" xmlns:cx2="http://schemas.microsoft.com/office/drawing/2015/10/21/chartex" xmlns:cx3="http://schemas.microsoft.com/office/drawing/2016/5/9/chartex" xmlns:cx4="http://schemas.microsoft.com/office/drawing/2016/5/10/chartex" xmlns:cx5="http://schemas.microsoft.com/office/drawing/2016/5/11/chartex" xmlns:cx6="http://schemas.microsoft.com/office/drawing/2016/5/12/chartex" xmlns:cx7="http://schemas.microsoft.com/office/drawing/2016/5/13/chartex" xmlns:cx8="http://schemas.microsoft.com/office/drawing/2016/5/14/chartex" xmlns:mc="http://schemas.openxmlformats.org/markup-compatibility/2006" xmlns:aink="http://schemas.microsoft.com/office/drawing/2016/ink" xmlns:am3d="http://schemas.microsoft.com/office/drawing/2017/model3d" xmlns:o="urn:schemas-microsoft-com:office:office" xmlns:oel="http://schemas.microsoft.com/office/2019/extlst" xmlns:r="http://schemas.openxmlformats.org/officeDocument/2006/relationships" xmlns:m="http://schemas.openxmlformats.org/officeDocument/2006/math" xmlns:v="urn:schemas-microsoft-com:vml" xmlns:wp14="http://schemas.microsoft.com/office/word/2010/wordprocessingDrawing" xmlns:wp="http://schemas.openxmlformats.org/drawingml/2006/wordprocessingDrawing" xmlns:w10="urn:schemas-microsoft-com:office:word" xmlns:w="http://schemas.openxmlformats.org/wordprocessingml/2006/main" xmlns:w14="http://schemas.microsoft.com/office/word/2010/wordml" xmlns:w15="http://schemas.microsoft.com/office/word/2012/wordml" xmlns:w16cex="http://schemas.microsoft.com/office/word/2018/wordml/cex" xmlns:w16cid="http://schemas.microsoft.com/office/word/2016/wordml/cid" xmlns:w16="http://schemas.microsoft.com/office/word/2018/wordml" xmlns:w16du="http://schemas.microsoft.com/office/word/2023/wordml/word16du" xmlns:w16sdtdh="http://schemas.microsoft.com/office/word/2020/wordml/sdtdatahash" xmlns:w16se="http://schemas.microsoft.com/office/word/2015/wordml/symex" xmlns:wpg="http://schemas.microsoft.com/office/word/2010/wordprocessingGroup" xmlns:wpi="http://schemas.microsoft.com/office/word/2010/wordprocessingInk" xmlns:wne="http://schemas.microsoft.com/office/word/2006/wordml" xmlns:wps="http://schemas.microsoft.com/office/word/2010/wordprocessingShape" mc:Ignorable="w14 w15 w16se w16cid w16 w16cex w16sdtdh wp14">
+  <w:abstractNum w:abstractNumId="0" w15:restartNumberingAfterBreak="0">
+    <w:nsid w:val="0A2C7B36"/>
+    <w:multiLevelType w:val="hybridMultilevel"/>
+    <w:tmpl w:val="FCEA33C6"/>
+    <w:lvl w:ilvl="0" w:tplc="E38C249C">
+      <w:start w:val="1"/>
+      <w:numFmt w:val="decimal"/>
+      <w:lvlText w:val="%1."/>
+      <w:lvlJc w:val="left"/>
+      <w:pPr>
+        <w:ind w:left="720" w:hanging="360"/>
+      </w:pPr>
+      <w:rPr>
+        <w:rFonts w:ascii="Segoe UI" w:hAnsi="Segoe UI" w:cs="Segoe UI" w:hint="default"/>
+        <w:color w:val="252424"/>
+        <w:sz w:val="21"/>
+      </w:rPr>
+    </w:lvl>
+    <w:lvl w:ilvl="1" w:tplc="04160019" w:tentative="1">
+      <w:start w:val="1"/>
+      <w:numFmt w:val="lowerLetter"/>
+      <w:lvlText w:val="%2."/>
+      <w:lvlJc w:val="left"/>
+      <w:pPr>
+        <w:ind w:left="1440" w:hanging="360"/>
+      </w:pPr>
+    </w:lvl>
+    <w:lvl w:ilvl="2" w:tplc="0416001B" w:tentative="1">
+      <w:start w:val="1"/>
+      <w:numFmt w:val="lowerRoman"/>
+      <w:lvlText w:val="%3."/>
+      <w:lvlJc w:val="right"/>
+      <w:pPr>
+        <w:ind w:left="2160" w:hanging="180"/>
+      </w:pPr>
+    </w:lvl>
+    <w:lvl w:ilvl="3" w:tplc="0416000F" w:tentative="1">
+      <w:start w:val="1"/>
+      <w:numFmt w:val="decimal"/>
+      <w:lvlText w:val="%4."/>
+      <w:lvlJc w:val="left"/>
+      <w:pPr>
+        <w:ind w:left="2880" w:hanging="360"/>
+      </w:pPr>
+    </w:lvl>
+    <w:lvl w:ilvl="4" w:tplc="04160019" w:tentative="1">
+      <w:start w:val="1"/>
+      <w:numFmt w:val="lowerLetter"/>
+      <w:lvlText w:val="%5."/>
+      <w:lvlJc w:val="left"/>
+      <w:pPr>
+        <w:ind w:left="3600" w:hanging="360"/>
+      </w:pPr>
+    </w:lvl>
+    <w:lvl w:ilvl="5" w:tplc="0416001B" w:tentative="1">
+      <w:start w:val="1"/>
+      <w:numFmt w:val="lowerRoman"/>
+      <w:lvlText w:val="%6."/>
+      <w:lvlJc w:val="right"/>
+      <w:pPr>
+        <w:ind w:left="4320" w:hanging="180"/>
+      </w:pPr>
+    </w:lvl>
+    <w:lvl w:ilvl="6" w:tplc="0416000F" w:tentative="1">
+      <w:start w:val="1"/>
+      <w:numFmt w:val="decimal"/>
+      <w:lvlText w:val="%7."/>
+      <w:lvlJc w:val="left"/>
+      <w:pPr>
+        <w:ind w:left="5040" w:hanging="360"/>
+      </w:pPr>
+    </w:lvl>
+    <w:lvl w:ilvl="7" w:tplc="04160019" w:tentative="1">
+      <w:start w:val="1"/>
+      <w:numFmt w:val="lowerLetter"/>
+      <w:lvlText w:val="%8."/>
+      <w:lvlJc w:val="left"/>
+      <w:pPr>
+        <w:ind w:left="5760" w:hanging="360"/>
+      </w:pPr>
+    </w:lvl>
+    <w:lvl w:ilvl="8" w:tplc="0416001B" w:tentative="1">
+      <w:start w:val="1"/>
+      <w:numFmt w:val="lowerRoman"/>
+      <w:lvlText w:val="%9."/>
+      <w:lvlJc w:val="right"/>
+      <w:pPr>
+        <w:ind w:left="6480" w:hanging="180"/>
+      </w:pPr>
+    </w:lvl>
+  </w:abstractNum>
+  <w:num w:numId="1" w16cid:durableId="1024212865">
+    <w:abstractNumId w:val="0"/>
+  </w:num>
+</w:numbering>
 </file>
 
 <file path=word/styles.xml><?xml version="1.0" encoding="utf-8"?>
@@ -439,6 +1400,17 @@
     <w:semiHidden/>
     <w:unhideWhenUsed/>
   </w:style>
+  <w:style w:type="paragraph" w:styleId="PargrafodaLista">
+    <w:name w:val="List Paragraph"/>
+    <w:basedOn w:val="Normal"/>
+    <w:uiPriority w:val="34"/>
+    <w:qFormat/>
+    <w:rsid w:val="00A463E6"/>
+    <w:pPr>
+      <w:ind w:left="720"/>
+      <w:contextualSpacing/>
+    </w:pPr>
+  </w:style>
 </w:styles>
 </file>
 

</xml_diff>